<commit_message>
Size toegevoegd aan mijn to-do lijst
</commit_message>
<xml_diff>
--- a/Art/ToDoArt.docx
+++ b/Art/ToDoArt.docx
@@ -5,21 +5,26 @@
     <w:tbl>
       <w:tblPr>
         <w:tblStyle w:val="Tabelraster"/>
-        <w:tblW w:w="9209" w:type="dxa"/>
+        <w:tblW w:w="9514" w:type="dxa"/>
+        <w:tblInd w:w="-588" w:type="dxa"/>
         <w:tblLook w:val="04A0" w:firstRow="1" w:lastRow="0" w:firstColumn="1" w:lastColumn="0" w:noHBand="0" w:noVBand="1"/>
       </w:tblPr>
       <w:tblGrid>
-        <w:gridCol w:w="1911"/>
-        <w:gridCol w:w="1912"/>
+        <w:gridCol w:w="892"/>
+        <w:gridCol w:w="2952"/>
         <w:gridCol w:w="2551"/>
-        <w:gridCol w:w="2353"/>
-        <w:gridCol w:w="482"/>
+        <w:gridCol w:w="1418"/>
+        <w:gridCol w:w="1134"/>
+        <w:gridCol w:w="567"/>
       </w:tblGrid>
       <w:tr>
-        <w:tc>
-          <w:tcPr>
-            <w:tcW w:w="9209" w:type="dxa"/>
-            <w:gridSpan w:val="5"/>
+        <w:trPr>
+          <w:trHeight w:val="192"/>
+        </w:trPr>
+        <w:tc>
+          <w:tcPr>
+            <w:tcW w:w="9514" w:type="dxa"/>
+            <w:gridSpan w:val="6"/>
           </w:tcPr>
           <w:p>
             <w:pPr>
@@ -32,9 +37,12 @@
         </w:tc>
       </w:tr>
       <w:tr>
-        <w:tc>
-          <w:tcPr>
-            <w:tcW w:w="3823" w:type="dxa"/>
+        <w:trPr>
+          <w:trHeight w:val="181"/>
+        </w:trPr>
+        <w:tc>
+          <w:tcPr>
+            <w:tcW w:w="3844" w:type="dxa"/>
             <w:gridSpan w:val="2"/>
           </w:tcPr>
           <w:p>
@@ -59,6 +67,7 @@
           </w:tcPr>
           <w:p>
             <w:pPr>
+              <w:jc w:val="center"/>
               <w:rPr>
                 <w:b/>
               </w:rPr>
@@ -68,6 +77,30 @@
               <w:rPr>
                 <w:b/>
               </w:rPr>
+              <w:t>Size</w:t>
+            </w:r>
+            <w:proofErr w:type="spellEnd"/>
+            <w:r>
+              <w:rPr>
+                <w:b/>
+              </w:rPr>
+              <w:t xml:space="preserve"> (L*B*H)(CM)</w:t>
+            </w:r>
+          </w:p>
+        </w:tc>
+        <w:tc>
+          <w:tcPr>
+            <w:tcW w:w="1418" w:type="dxa"/>
+          </w:tcPr>
+          <w:p>
+            <w:pPr>
+              <w:jc w:val="center"/>
+            </w:pPr>
+            <w:proofErr w:type="spellStart"/>
+            <w:r>
+              <w:rPr>
+                <w:b/>
+              </w:rPr>
               <w:t>Unwrap</w:t>
             </w:r>
             <w:proofErr w:type="spellEnd"/>
@@ -75,9 +108,15 @@
         </w:tc>
         <w:tc>
           <w:tcPr>
-            <w:tcW w:w="2353" w:type="dxa"/>
-          </w:tcPr>
-          <w:p>
+            <w:tcW w:w="1134" w:type="dxa"/>
+          </w:tcPr>
+          <w:p>
+            <w:pPr>
+              <w:jc w:val="center"/>
+              <w:rPr>
+                <w:b/>
+              </w:rPr>
+            </w:pPr>
             <w:proofErr w:type="spellStart"/>
             <w:r>
               <w:rPr>
@@ -90,7 +129,7 @@
         </w:tc>
         <w:tc>
           <w:tcPr>
-            <w:tcW w:w="482" w:type="dxa"/>
+            <w:tcW w:w="567" w:type="dxa"/>
           </w:tcPr>
           <w:p>
             <w:pPr>
@@ -102,9 +141,12 @@
         </w:tc>
       </w:tr>
       <w:tr>
-        <w:tc>
-          <w:tcPr>
-            <w:tcW w:w="3823" w:type="dxa"/>
+        <w:trPr>
+          <w:trHeight w:val="192"/>
+        </w:trPr>
+        <w:tc>
+          <w:tcPr>
+            <w:tcW w:w="3844" w:type="dxa"/>
             <w:gridSpan w:val="2"/>
           </w:tcPr>
           <w:p>
@@ -148,29 +190,44 @@
         <w:tc>
           <w:tcPr>
             <w:tcW w:w="2551" w:type="dxa"/>
-            <w:shd w:val="clear" w:color="auto" w:fill="FF0000"/>
-          </w:tcPr>
-          <w:p/>
-        </w:tc>
-        <w:tc>
-          <w:tcPr>
-            <w:tcW w:w="2353" w:type="dxa"/>
-            <w:shd w:val="clear" w:color="auto" w:fill="FF0000"/>
-          </w:tcPr>
-          <w:p/>
-        </w:tc>
-        <w:tc>
-          <w:tcPr>
-            <w:tcW w:w="482" w:type="dxa"/>
+            <w:vMerge w:val="restart"/>
+            <w:shd w:val="clear" w:color="auto" w:fill="FFFFFF" w:themeFill="background1"/>
+          </w:tcPr>
+          <w:p>
+            <w:r>
+              <w:t>500*500*400</w:t>
+            </w:r>
+          </w:p>
+        </w:tc>
+        <w:tc>
+          <w:tcPr>
+            <w:tcW w:w="1418" w:type="dxa"/>
+            <w:shd w:val="clear" w:color="auto" w:fill="FF0000"/>
+          </w:tcPr>
+          <w:p/>
+        </w:tc>
+        <w:tc>
+          <w:tcPr>
+            <w:tcW w:w="1134" w:type="dxa"/>
+            <w:shd w:val="clear" w:color="auto" w:fill="FF0000"/>
+          </w:tcPr>
+          <w:p/>
+        </w:tc>
+        <w:tc>
+          <w:tcPr>
+            <w:tcW w:w="567" w:type="dxa"/>
             <w:shd w:val="clear" w:color="auto" w:fill="00B0F0"/>
           </w:tcPr>
           <w:p/>
         </w:tc>
       </w:tr>
       <w:tr>
-        <w:tc>
-          <w:tcPr>
-            <w:tcW w:w="3823" w:type="dxa"/>
+        <w:trPr>
+          <w:trHeight w:val="181"/>
+        </w:trPr>
+        <w:tc>
+          <w:tcPr>
+            <w:tcW w:w="3844" w:type="dxa"/>
             <w:gridSpan w:val="2"/>
           </w:tcPr>
           <w:p>
@@ -198,29 +255,40 @@
         <w:tc>
           <w:tcPr>
             <w:tcW w:w="2551" w:type="dxa"/>
-            <w:shd w:val="clear" w:color="auto" w:fill="FF0000"/>
-          </w:tcPr>
-          <w:p/>
-        </w:tc>
-        <w:tc>
-          <w:tcPr>
-            <w:tcW w:w="2353" w:type="dxa"/>
-            <w:shd w:val="clear" w:color="auto" w:fill="FF0000"/>
-          </w:tcPr>
-          <w:p/>
-        </w:tc>
-        <w:tc>
-          <w:tcPr>
-            <w:tcW w:w="482" w:type="dxa"/>
+            <w:vMerge/>
+            <w:shd w:val="clear" w:color="auto" w:fill="FFFFFF" w:themeFill="background1"/>
+          </w:tcPr>
+          <w:p/>
+        </w:tc>
+        <w:tc>
+          <w:tcPr>
+            <w:tcW w:w="1418" w:type="dxa"/>
+            <w:shd w:val="clear" w:color="auto" w:fill="FF0000"/>
+          </w:tcPr>
+          <w:p/>
+        </w:tc>
+        <w:tc>
+          <w:tcPr>
+            <w:tcW w:w="1134" w:type="dxa"/>
+            <w:shd w:val="clear" w:color="auto" w:fill="FF0000"/>
+          </w:tcPr>
+          <w:p/>
+        </w:tc>
+        <w:tc>
+          <w:tcPr>
+            <w:tcW w:w="567" w:type="dxa"/>
             <w:shd w:val="clear" w:color="auto" w:fill="00B0F0"/>
           </w:tcPr>
           <w:p/>
         </w:tc>
       </w:tr>
       <w:tr>
-        <w:tc>
-          <w:tcPr>
-            <w:tcW w:w="3823" w:type="dxa"/>
+        <w:trPr>
+          <w:trHeight w:val="192"/>
+        </w:trPr>
+        <w:tc>
+          <w:tcPr>
+            <w:tcW w:w="3844" w:type="dxa"/>
             <w:gridSpan w:val="2"/>
           </w:tcPr>
           <w:p>
@@ -232,29 +300,40 @@
         <w:tc>
           <w:tcPr>
             <w:tcW w:w="2551" w:type="dxa"/>
-            <w:shd w:val="clear" w:color="auto" w:fill="FF0000"/>
-          </w:tcPr>
-          <w:p/>
-        </w:tc>
-        <w:tc>
-          <w:tcPr>
-            <w:tcW w:w="2353" w:type="dxa"/>
-            <w:shd w:val="clear" w:color="auto" w:fill="FF0000"/>
-          </w:tcPr>
-          <w:p/>
-        </w:tc>
-        <w:tc>
-          <w:tcPr>
-            <w:tcW w:w="482" w:type="dxa"/>
+            <w:vMerge/>
+            <w:shd w:val="clear" w:color="auto" w:fill="FFFFFF" w:themeFill="background1"/>
+          </w:tcPr>
+          <w:p/>
+        </w:tc>
+        <w:tc>
+          <w:tcPr>
+            <w:tcW w:w="1418" w:type="dxa"/>
+            <w:shd w:val="clear" w:color="auto" w:fill="FF0000"/>
+          </w:tcPr>
+          <w:p/>
+        </w:tc>
+        <w:tc>
+          <w:tcPr>
+            <w:tcW w:w="1134" w:type="dxa"/>
+            <w:shd w:val="clear" w:color="auto" w:fill="FF0000"/>
+          </w:tcPr>
+          <w:p/>
+        </w:tc>
+        <w:tc>
+          <w:tcPr>
+            <w:tcW w:w="567" w:type="dxa"/>
             <w:shd w:val="clear" w:color="auto" w:fill="00B0F0"/>
           </w:tcPr>
           <w:p/>
         </w:tc>
       </w:tr>
       <w:tr>
-        <w:tc>
-          <w:tcPr>
-            <w:tcW w:w="3823" w:type="dxa"/>
+        <w:trPr>
+          <w:trHeight w:val="181"/>
+        </w:trPr>
+        <w:tc>
+          <w:tcPr>
+            <w:tcW w:w="3844" w:type="dxa"/>
             <w:gridSpan w:val="2"/>
           </w:tcPr>
           <w:p>
@@ -298,29 +377,44 @@
         <w:tc>
           <w:tcPr>
             <w:tcW w:w="2551" w:type="dxa"/>
-            <w:shd w:val="clear" w:color="auto" w:fill="FF0000"/>
-          </w:tcPr>
-          <w:p/>
-        </w:tc>
-        <w:tc>
-          <w:tcPr>
-            <w:tcW w:w="2353" w:type="dxa"/>
-            <w:shd w:val="clear" w:color="auto" w:fill="FF0000"/>
-          </w:tcPr>
-          <w:p/>
-        </w:tc>
-        <w:tc>
-          <w:tcPr>
-            <w:tcW w:w="482" w:type="dxa"/>
+            <w:vMerge w:val="restart"/>
+            <w:shd w:val="clear" w:color="auto" w:fill="FFFFFF" w:themeFill="background1"/>
+          </w:tcPr>
+          <w:p>
+            <w:r>
+              <w:t>1000*300*300</w:t>
+            </w:r>
+          </w:p>
+        </w:tc>
+        <w:tc>
+          <w:tcPr>
+            <w:tcW w:w="1418" w:type="dxa"/>
+            <w:shd w:val="clear" w:color="auto" w:fill="FF0000"/>
+          </w:tcPr>
+          <w:p/>
+        </w:tc>
+        <w:tc>
+          <w:tcPr>
+            <w:tcW w:w="1134" w:type="dxa"/>
+            <w:shd w:val="clear" w:color="auto" w:fill="FF0000"/>
+          </w:tcPr>
+          <w:p/>
+        </w:tc>
+        <w:tc>
+          <w:tcPr>
+            <w:tcW w:w="567" w:type="dxa"/>
             <w:shd w:val="clear" w:color="auto" w:fill="0070C0"/>
           </w:tcPr>
           <w:p/>
         </w:tc>
       </w:tr>
       <w:tr>
-        <w:tc>
-          <w:tcPr>
-            <w:tcW w:w="3823" w:type="dxa"/>
+        <w:trPr>
+          <w:trHeight w:val="192"/>
+        </w:trPr>
+        <w:tc>
+          <w:tcPr>
+            <w:tcW w:w="3844" w:type="dxa"/>
             <w:gridSpan w:val="2"/>
           </w:tcPr>
           <w:p>
@@ -348,29 +442,40 @@
         <w:tc>
           <w:tcPr>
             <w:tcW w:w="2551" w:type="dxa"/>
-            <w:shd w:val="clear" w:color="auto" w:fill="FF0000"/>
-          </w:tcPr>
-          <w:p/>
-        </w:tc>
-        <w:tc>
-          <w:tcPr>
-            <w:tcW w:w="2353" w:type="dxa"/>
-            <w:shd w:val="clear" w:color="auto" w:fill="FF0000"/>
-          </w:tcPr>
-          <w:p/>
-        </w:tc>
-        <w:tc>
-          <w:tcPr>
-            <w:tcW w:w="482" w:type="dxa"/>
+            <w:vMerge/>
+            <w:shd w:val="clear" w:color="auto" w:fill="FFFFFF" w:themeFill="background1"/>
+          </w:tcPr>
+          <w:p/>
+        </w:tc>
+        <w:tc>
+          <w:tcPr>
+            <w:tcW w:w="1418" w:type="dxa"/>
+            <w:shd w:val="clear" w:color="auto" w:fill="FF0000"/>
+          </w:tcPr>
+          <w:p/>
+        </w:tc>
+        <w:tc>
+          <w:tcPr>
+            <w:tcW w:w="1134" w:type="dxa"/>
+            <w:shd w:val="clear" w:color="auto" w:fill="FF0000"/>
+          </w:tcPr>
+          <w:p/>
+        </w:tc>
+        <w:tc>
+          <w:tcPr>
+            <w:tcW w:w="567" w:type="dxa"/>
             <w:shd w:val="clear" w:color="auto" w:fill="0070C0"/>
           </w:tcPr>
           <w:p/>
         </w:tc>
       </w:tr>
       <w:tr>
-        <w:tc>
-          <w:tcPr>
-            <w:tcW w:w="3823" w:type="dxa"/>
+        <w:trPr>
+          <w:trHeight w:val="192"/>
+        </w:trPr>
+        <w:tc>
+          <w:tcPr>
+            <w:tcW w:w="3844" w:type="dxa"/>
             <w:gridSpan w:val="2"/>
           </w:tcPr>
           <w:p>
@@ -382,72 +487,94 @@
         <w:tc>
           <w:tcPr>
             <w:tcW w:w="2551" w:type="dxa"/>
-            <w:shd w:val="clear" w:color="auto" w:fill="FF0000"/>
-          </w:tcPr>
-          <w:p/>
-        </w:tc>
-        <w:tc>
-          <w:tcPr>
-            <w:tcW w:w="2353" w:type="dxa"/>
-            <w:shd w:val="clear" w:color="auto" w:fill="FF0000"/>
-          </w:tcPr>
-          <w:p/>
-        </w:tc>
-        <w:tc>
-          <w:tcPr>
-            <w:tcW w:w="482" w:type="dxa"/>
+            <w:vMerge/>
+            <w:shd w:val="clear" w:color="auto" w:fill="FFFFFF" w:themeFill="background1"/>
+          </w:tcPr>
+          <w:p/>
+        </w:tc>
+        <w:tc>
+          <w:tcPr>
+            <w:tcW w:w="1418" w:type="dxa"/>
+            <w:shd w:val="clear" w:color="auto" w:fill="FF0000"/>
+          </w:tcPr>
+          <w:p/>
+        </w:tc>
+        <w:tc>
+          <w:tcPr>
+            <w:tcW w:w="1134" w:type="dxa"/>
+            <w:shd w:val="clear" w:color="auto" w:fill="FF0000"/>
+          </w:tcPr>
+          <w:p/>
+        </w:tc>
+        <w:tc>
+          <w:tcPr>
+            <w:tcW w:w="567" w:type="dxa"/>
             <w:shd w:val="clear" w:color="auto" w:fill="0070C0"/>
           </w:tcPr>
           <w:p/>
         </w:tc>
       </w:tr>
       <w:tr>
-        <w:tc>
-          <w:tcPr>
-            <w:tcW w:w="3823" w:type="dxa"/>
+        <w:trPr>
+          <w:trHeight w:val="181"/>
+        </w:trPr>
+        <w:tc>
+          <w:tcPr>
+            <w:tcW w:w="3844" w:type="dxa"/>
             <w:gridSpan w:val="2"/>
           </w:tcPr>
           <w:p>
             <w:r>
-              <w:t xml:space="preserve">Iron </w:t>
-            </w:r>
-            <w:r>
-              <w:t>square</w:t>
+              <w:t>Iron square</w:t>
             </w:r>
           </w:p>
         </w:tc>
         <w:tc>
           <w:tcPr>
             <w:tcW w:w="2551" w:type="dxa"/>
-            <w:shd w:val="clear" w:color="auto" w:fill="FF0000"/>
-          </w:tcPr>
-          <w:p/>
-        </w:tc>
-        <w:tc>
-          <w:tcPr>
-            <w:tcW w:w="2353" w:type="dxa"/>
-            <w:shd w:val="clear" w:color="auto" w:fill="FF0000"/>
-          </w:tcPr>
-          <w:p/>
-        </w:tc>
-        <w:tc>
-          <w:tcPr>
-            <w:tcW w:w="482" w:type="dxa"/>
+            <w:shd w:val="clear" w:color="auto" w:fill="FFFFFF" w:themeFill="background1"/>
+          </w:tcPr>
+          <w:p>
+            <w:r>
+              <w:t>200*200*100</w:t>
+            </w:r>
+          </w:p>
+        </w:tc>
+        <w:tc>
+          <w:tcPr>
+            <w:tcW w:w="1418" w:type="dxa"/>
+            <w:shd w:val="clear" w:color="auto" w:fill="FF0000"/>
+          </w:tcPr>
+          <w:p/>
+        </w:tc>
+        <w:tc>
+          <w:tcPr>
+            <w:tcW w:w="1134" w:type="dxa"/>
+            <w:shd w:val="clear" w:color="auto" w:fill="FF0000"/>
+          </w:tcPr>
+          <w:p/>
+        </w:tc>
+        <w:tc>
+          <w:tcPr>
+            <w:tcW w:w="567" w:type="dxa"/>
             <w:shd w:val="clear" w:color="auto" w:fill="00B0F0"/>
           </w:tcPr>
           <w:p/>
         </w:tc>
       </w:tr>
       <w:tr>
-        <w:tc>
-          <w:tcPr>
-            <w:tcW w:w="1911" w:type="dxa"/>
-          </w:tcPr>
-          <w:p/>
-        </w:tc>
-        <w:tc>
-          <w:tcPr>
-            <w:tcW w:w="1912" w:type="dxa"/>
+        <w:trPr>
+          <w:trHeight w:val="192"/>
+        </w:trPr>
+        <w:tc>
+          <w:tcPr>
+            <w:tcW w:w="892" w:type="dxa"/>
+          </w:tcPr>
+          <w:p/>
+        </w:tc>
+        <w:tc>
+          <w:tcPr>
+            <w:tcW w:w="2952" w:type="dxa"/>
           </w:tcPr>
           <w:p>
             <w:proofErr w:type="spellStart"/>
@@ -463,72 +590,99 @@
         <w:tc>
           <w:tcPr>
             <w:tcW w:w="2551" w:type="dxa"/>
-            <w:shd w:val="clear" w:color="auto" w:fill="FF0000"/>
-          </w:tcPr>
-          <w:p/>
-        </w:tc>
-        <w:tc>
-          <w:tcPr>
-            <w:tcW w:w="2353" w:type="dxa"/>
-            <w:shd w:val="clear" w:color="auto" w:fill="FF0000"/>
-          </w:tcPr>
-          <w:p/>
-        </w:tc>
-        <w:tc>
-          <w:tcPr>
-            <w:tcW w:w="482" w:type="dxa"/>
+            <w:shd w:val="clear" w:color="auto" w:fill="FFFFFF" w:themeFill="background1"/>
+          </w:tcPr>
+          <w:p>
+            <w:r>
+              <w:t>100*100*50</w:t>
+            </w:r>
+          </w:p>
+        </w:tc>
+        <w:tc>
+          <w:tcPr>
+            <w:tcW w:w="1418" w:type="dxa"/>
+            <w:shd w:val="clear" w:color="auto" w:fill="FF0000"/>
+          </w:tcPr>
+          <w:p/>
+        </w:tc>
+        <w:tc>
+          <w:tcPr>
+            <w:tcW w:w="1134" w:type="dxa"/>
+            <w:shd w:val="clear" w:color="auto" w:fill="FF0000"/>
+          </w:tcPr>
+          <w:p/>
+        </w:tc>
+        <w:tc>
+          <w:tcPr>
+            <w:tcW w:w="567" w:type="dxa"/>
             <w:shd w:val="clear" w:color="auto" w:fill="00B0F0"/>
           </w:tcPr>
           <w:p/>
         </w:tc>
       </w:tr>
       <w:tr>
-        <w:tc>
-          <w:tcPr>
-            <w:tcW w:w="3823" w:type="dxa"/>
+        <w:trPr>
+          <w:trHeight w:val="181"/>
+        </w:trPr>
+        <w:tc>
+          <w:tcPr>
+            <w:tcW w:w="3844" w:type="dxa"/>
             <w:gridSpan w:val="2"/>
           </w:tcPr>
           <w:p>
             <w:r>
-              <w:t>Foodbush</w:t>
-            </w:r>
-            <w:r>
-              <w:t xml:space="preserve"> (speedtree)</w:t>
+              <w:t>Foodbush (speedtree)</w:t>
             </w:r>
           </w:p>
         </w:tc>
         <w:tc>
           <w:tcPr>
             <w:tcW w:w="2551" w:type="dxa"/>
+            <w:shd w:val="clear" w:color="auto" w:fill="FFFFFF" w:themeFill="background1"/>
+          </w:tcPr>
+          <w:p>
+            <w:r>
+              <w:t>NVT</w:t>
+            </w:r>
+            <w:bookmarkStart w:id="0" w:name="_GoBack"/>
+            <w:bookmarkEnd w:id="0"/>
+          </w:p>
+        </w:tc>
+        <w:tc>
+          <w:tcPr>
+            <w:tcW w:w="1418" w:type="dxa"/>
             <w:shd w:val="clear" w:color="auto" w:fill="00B050"/>
           </w:tcPr>
           <w:p/>
         </w:tc>
         <w:tc>
           <w:tcPr>
-            <w:tcW w:w="2353" w:type="dxa"/>
+            <w:tcW w:w="1134" w:type="dxa"/>
             <w:shd w:val="clear" w:color="auto" w:fill="00B050"/>
           </w:tcPr>
           <w:p/>
         </w:tc>
         <w:tc>
           <w:tcPr>
-            <w:tcW w:w="482" w:type="dxa"/>
+            <w:tcW w:w="567" w:type="dxa"/>
             <w:shd w:val="clear" w:color="auto" w:fill="00B0F0"/>
           </w:tcPr>
           <w:p/>
         </w:tc>
       </w:tr>
       <w:tr>
-        <w:tc>
-          <w:tcPr>
-            <w:tcW w:w="1911" w:type="dxa"/>
-          </w:tcPr>
-          <w:p/>
-        </w:tc>
-        <w:tc>
-          <w:tcPr>
-            <w:tcW w:w="1912" w:type="dxa"/>
+        <w:trPr>
+          <w:trHeight w:val="192"/>
+        </w:trPr>
+        <w:tc>
+          <w:tcPr>
+            <w:tcW w:w="892" w:type="dxa"/>
+          </w:tcPr>
+          <w:p/>
+        </w:tc>
+        <w:tc>
+          <w:tcPr>
+            <w:tcW w:w="2952" w:type="dxa"/>
           </w:tcPr>
           <w:p>
             <w:proofErr w:type="spellStart"/>
@@ -537,36 +691,55 @@
             </w:r>
             <w:proofErr w:type="spellEnd"/>
             <w:r>
-              <w:t xml:space="preserve"> basket</w:t>
-            </w:r>
+              <w:t xml:space="preserve"> </w:t>
+            </w:r>
+            <w:proofErr w:type="spellStart"/>
+            <w:r>
+              <w:t>vase</w:t>
+            </w:r>
+            <w:proofErr w:type="spellEnd"/>
           </w:p>
         </w:tc>
         <w:tc>
           <w:tcPr>
             <w:tcW w:w="2551" w:type="dxa"/>
-            <w:shd w:val="clear" w:color="auto" w:fill="FF0000"/>
-          </w:tcPr>
-          <w:p/>
-        </w:tc>
-        <w:tc>
-          <w:tcPr>
-            <w:tcW w:w="2353" w:type="dxa"/>
-            <w:shd w:val="clear" w:color="auto" w:fill="FF0000"/>
-          </w:tcPr>
-          <w:p/>
-        </w:tc>
-        <w:tc>
-          <w:tcPr>
-            <w:tcW w:w="482" w:type="dxa"/>
+            <w:shd w:val="clear" w:color="auto" w:fill="FFFFFF" w:themeFill="background1"/>
+          </w:tcPr>
+          <w:p>
+            <w:r>
+              <w:t>(radius)25*50</w:t>
+            </w:r>
+          </w:p>
+        </w:tc>
+        <w:tc>
+          <w:tcPr>
+            <w:tcW w:w="1418" w:type="dxa"/>
+            <w:shd w:val="clear" w:color="auto" w:fill="FF0000"/>
+          </w:tcPr>
+          <w:p/>
+        </w:tc>
+        <w:tc>
+          <w:tcPr>
+            <w:tcW w:w="1134" w:type="dxa"/>
+            <w:shd w:val="clear" w:color="auto" w:fill="FF0000"/>
+          </w:tcPr>
+          <w:p/>
+        </w:tc>
+        <w:tc>
+          <w:tcPr>
+            <w:tcW w:w="567" w:type="dxa"/>
             <w:shd w:val="clear" w:color="auto" w:fill="00B0F0"/>
           </w:tcPr>
           <w:p/>
         </w:tc>
       </w:tr>
       <w:tr>
-        <w:tc>
-          <w:tcPr>
-            <w:tcW w:w="3823" w:type="dxa"/>
+        <w:trPr>
+          <w:trHeight w:val="181"/>
+        </w:trPr>
+        <w:tc>
+          <w:tcPr>
+            <w:tcW w:w="3844" w:type="dxa"/>
             <w:gridSpan w:val="2"/>
           </w:tcPr>
           <w:p>
@@ -578,35 +751,49 @@
         <w:tc>
           <w:tcPr>
             <w:tcW w:w="2551" w:type="dxa"/>
-            <w:shd w:val="clear" w:color="auto" w:fill="FF0000"/>
-          </w:tcPr>
-          <w:p/>
-        </w:tc>
-        <w:tc>
-          <w:tcPr>
-            <w:tcW w:w="2353" w:type="dxa"/>
-            <w:shd w:val="clear" w:color="auto" w:fill="FF0000"/>
-          </w:tcPr>
-          <w:p/>
-        </w:tc>
-        <w:tc>
-          <w:tcPr>
-            <w:tcW w:w="482" w:type="dxa"/>
+            <w:shd w:val="clear" w:color="auto" w:fill="FFFFFF" w:themeFill="background1"/>
+          </w:tcPr>
+          <w:p>
+            <w:r>
+              <w:t>200*200*100</w:t>
+            </w:r>
+          </w:p>
+        </w:tc>
+        <w:tc>
+          <w:tcPr>
+            <w:tcW w:w="1418" w:type="dxa"/>
+            <w:shd w:val="clear" w:color="auto" w:fill="FF0000"/>
+          </w:tcPr>
+          <w:p/>
+        </w:tc>
+        <w:tc>
+          <w:tcPr>
+            <w:tcW w:w="1134" w:type="dxa"/>
+            <w:shd w:val="clear" w:color="auto" w:fill="FF0000"/>
+          </w:tcPr>
+          <w:p/>
+        </w:tc>
+        <w:tc>
+          <w:tcPr>
+            <w:tcW w:w="567" w:type="dxa"/>
             <w:shd w:val="clear" w:color="auto" w:fill="00B0F0"/>
           </w:tcPr>
           <w:p/>
         </w:tc>
       </w:tr>
       <w:tr>
-        <w:tc>
-          <w:tcPr>
-            <w:tcW w:w="1911" w:type="dxa"/>
-          </w:tcPr>
-          <w:p/>
-        </w:tc>
-        <w:tc>
-          <w:tcPr>
-            <w:tcW w:w="1912" w:type="dxa"/>
+        <w:trPr>
+          <w:trHeight w:val="192"/>
+        </w:trPr>
+        <w:tc>
+          <w:tcPr>
+            <w:tcW w:w="892" w:type="dxa"/>
+          </w:tcPr>
+          <w:p/>
+        </w:tc>
+        <w:tc>
+          <w:tcPr>
+            <w:tcW w:w="2952" w:type="dxa"/>
           </w:tcPr>
           <w:p>
             <w:proofErr w:type="spellStart"/>
@@ -622,72 +809,97 @@
         <w:tc>
           <w:tcPr>
             <w:tcW w:w="2551" w:type="dxa"/>
-            <w:shd w:val="clear" w:color="auto" w:fill="FF0000"/>
-          </w:tcPr>
-          <w:p/>
-        </w:tc>
-        <w:tc>
-          <w:tcPr>
-            <w:tcW w:w="2353" w:type="dxa"/>
-            <w:shd w:val="clear" w:color="auto" w:fill="FF0000"/>
-          </w:tcPr>
-          <w:p/>
-        </w:tc>
-        <w:tc>
-          <w:tcPr>
-            <w:tcW w:w="482" w:type="dxa"/>
+            <w:shd w:val="clear" w:color="auto" w:fill="FFFFFF" w:themeFill="background1"/>
+          </w:tcPr>
+          <w:p>
+            <w:r>
+              <w:t>100*100*50</w:t>
+            </w:r>
+          </w:p>
+        </w:tc>
+        <w:tc>
+          <w:tcPr>
+            <w:tcW w:w="1418" w:type="dxa"/>
+            <w:shd w:val="clear" w:color="auto" w:fill="FF0000"/>
+          </w:tcPr>
+          <w:p/>
+        </w:tc>
+        <w:tc>
+          <w:tcPr>
+            <w:tcW w:w="1134" w:type="dxa"/>
+            <w:shd w:val="clear" w:color="auto" w:fill="FF0000"/>
+          </w:tcPr>
+          <w:p/>
+        </w:tc>
+        <w:tc>
+          <w:tcPr>
+            <w:tcW w:w="567" w:type="dxa"/>
             <w:shd w:val="clear" w:color="auto" w:fill="00B0F0"/>
           </w:tcPr>
           <w:p/>
         </w:tc>
       </w:tr>
       <w:tr>
-        <w:tc>
-          <w:tcPr>
-            <w:tcW w:w="3823" w:type="dxa"/>
+        <w:trPr>
+          <w:trHeight w:val="192"/>
+        </w:trPr>
+        <w:tc>
+          <w:tcPr>
+            <w:tcW w:w="3844" w:type="dxa"/>
             <w:gridSpan w:val="2"/>
           </w:tcPr>
           <w:p>
             <w:r>
-              <w:t>Wood</w:t>
-            </w:r>
-            <w:r>
-              <w:t xml:space="preserve"> (speedtree)</w:t>
+              <w:t>Wood (speedtree)</w:t>
             </w:r>
           </w:p>
         </w:tc>
         <w:tc>
           <w:tcPr>
             <w:tcW w:w="2551" w:type="dxa"/>
+            <w:shd w:val="clear" w:color="auto" w:fill="FFFFFF" w:themeFill="background1"/>
+          </w:tcPr>
+          <w:p>
+            <w:r>
+              <w:t>NVT</w:t>
+            </w:r>
+          </w:p>
+        </w:tc>
+        <w:tc>
+          <w:tcPr>
+            <w:tcW w:w="1418" w:type="dxa"/>
             <w:shd w:val="clear" w:color="auto" w:fill="00B050"/>
           </w:tcPr>
           <w:p/>
         </w:tc>
         <w:tc>
           <w:tcPr>
-            <w:tcW w:w="2353" w:type="dxa"/>
+            <w:tcW w:w="1134" w:type="dxa"/>
             <w:shd w:val="clear" w:color="auto" w:fill="00B050"/>
           </w:tcPr>
           <w:p/>
         </w:tc>
         <w:tc>
           <w:tcPr>
-            <w:tcW w:w="482" w:type="dxa"/>
+            <w:tcW w:w="567" w:type="dxa"/>
             <w:shd w:val="clear" w:color="auto" w:fill="00B0F0"/>
           </w:tcPr>
           <w:p/>
         </w:tc>
       </w:tr>
       <w:tr>
-        <w:tc>
-          <w:tcPr>
-            <w:tcW w:w="1911" w:type="dxa"/>
-          </w:tcPr>
-          <w:p/>
-        </w:tc>
-        <w:tc>
-          <w:tcPr>
-            <w:tcW w:w="1912" w:type="dxa"/>
+        <w:trPr>
+          <w:trHeight w:val="181"/>
+        </w:trPr>
+        <w:tc>
+          <w:tcPr>
+            <w:tcW w:w="892" w:type="dxa"/>
+          </w:tcPr>
+          <w:p/>
+        </w:tc>
+        <w:tc>
+          <w:tcPr>
+            <w:tcW w:w="2952" w:type="dxa"/>
           </w:tcPr>
           <w:p>
             <w:proofErr w:type="spellStart"/>
@@ -703,31 +915,43 @@
         <w:tc>
           <w:tcPr>
             <w:tcW w:w="2551" w:type="dxa"/>
-            <w:shd w:val="clear" w:color="auto" w:fill="FF0000"/>
-          </w:tcPr>
-          <w:p/>
-        </w:tc>
-        <w:tc>
-          <w:tcPr>
-            <w:tcW w:w="2353" w:type="dxa"/>
-            <w:shd w:val="clear" w:color="auto" w:fill="FF0000"/>
-          </w:tcPr>
-          <w:p/>
-        </w:tc>
-        <w:tc>
-          <w:tcPr>
-            <w:tcW w:w="482" w:type="dxa"/>
+            <w:shd w:val="clear" w:color="auto" w:fill="FFFFFF" w:themeFill="background1"/>
+          </w:tcPr>
+          <w:p>
+            <w:r>
+              <w:t>100*100*50</w:t>
+            </w:r>
+          </w:p>
+        </w:tc>
+        <w:tc>
+          <w:tcPr>
+            <w:tcW w:w="1418" w:type="dxa"/>
+            <w:shd w:val="clear" w:color="auto" w:fill="FF0000"/>
+          </w:tcPr>
+          <w:p/>
+        </w:tc>
+        <w:tc>
+          <w:tcPr>
+            <w:tcW w:w="1134" w:type="dxa"/>
+            <w:shd w:val="clear" w:color="auto" w:fill="FF0000"/>
+          </w:tcPr>
+          <w:p/>
+        </w:tc>
+        <w:tc>
+          <w:tcPr>
+            <w:tcW w:w="567" w:type="dxa"/>
             <w:shd w:val="clear" w:color="auto" w:fill="00B0F0"/>
           </w:tcPr>
           <w:p/>
         </w:tc>
-        <w:bookmarkStart w:id="0" w:name="_GoBack"/>
-        <w:bookmarkEnd w:id="0"/>
-      </w:tr>
-      <w:tr>
-        <w:tc>
-          <w:tcPr>
-            <w:tcW w:w="3823" w:type="dxa"/>
+      </w:tr>
+      <w:tr>
+        <w:trPr>
+          <w:trHeight w:val="181"/>
+        </w:trPr>
+        <w:tc>
+          <w:tcPr>
+            <w:tcW w:w="3844" w:type="dxa"/>
             <w:gridSpan w:val="2"/>
           </w:tcPr>
           <w:p>
@@ -741,20 +965,31 @@
         <w:tc>
           <w:tcPr>
             <w:tcW w:w="2551" w:type="dxa"/>
-            <w:shd w:val="clear" w:color="auto" w:fill="FF0000"/>
-          </w:tcPr>
-          <w:p/>
-        </w:tc>
-        <w:tc>
-          <w:tcPr>
-            <w:tcW w:w="2353" w:type="dxa"/>
-            <w:shd w:val="clear" w:color="auto" w:fill="FF0000"/>
-          </w:tcPr>
-          <w:p/>
-        </w:tc>
-        <w:tc>
-          <w:tcPr>
-            <w:tcW w:w="482" w:type="dxa"/>
+            <w:shd w:val="clear" w:color="auto" w:fill="FFFFFF" w:themeFill="background1"/>
+          </w:tcPr>
+          <w:p>
+            <w:r>
+              <w:t>50*50*1</w:t>
+            </w:r>
+          </w:p>
+        </w:tc>
+        <w:tc>
+          <w:tcPr>
+            <w:tcW w:w="1418" w:type="dxa"/>
+            <w:shd w:val="clear" w:color="auto" w:fill="FF0000"/>
+          </w:tcPr>
+          <w:p/>
+        </w:tc>
+        <w:tc>
+          <w:tcPr>
+            <w:tcW w:w="1134" w:type="dxa"/>
+            <w:shd w:val="clear" w:color="auto" w:fill="FF0000"/>
+          </w:tcPr>
+          <w:p/>
+        </w:tc>
+        <w:tc>
+          <w:tcPr>
+            <w:tcW w:w="567" w:type="dxa"/>
             <w:shd w:val="clear" w:color="auto" w:fill="0070C0"/>
           </w:tcPr>
           <w:p/>

</xml_diff>